<commit_message>
Function to remove items from cart added
</commit_message>
<xml_diff>
--- a/Angular/aula 9.docx
+++ b/Angular/aula 9.docx
@@ -4,10 +4,13 @@
   <w:body>
     <w:p>
       <w:r>
+        <w:rPr>
+          <w:noProof/>
+        </w:rPr>
         <w:drawing>
-          <wp:inline distT="0" distB="0" distL="0" distR="0" wp14:anchorId="296AC3AB" wp14:editId="39EA96DC">
-            <wp:extent cx="4511040" cy="227037"/>
-            <wp:effectExtent l="0" t="0" r="0" b="1905"/>
+          <wp:inline distT="0" distB="0" distL="0" distR="0" wp14:anchorId="296AC3AB" wp14:editId="3DECD66E">
+            <wp:extent cx="4023360" cy="202493"/>
+            <wp:effectExtent l="0" t="0" r="0" b="7620"/>
             <wp:docPr id="1" name="Imagem 1"/>
             <wp:cNvGraphicFramePr>
               <a:graphicFrameLocks xmlns:a="http://schemas.openxmlformats.org/drawingml/2006/main" noChangeAspect="1"/>
@@ -28,7 +31,7 @@
                   <pic:spPr>
                     <a:xfrm>
                       <a:off x="0" y="0"/>
-                      <a:ext cx="4586756" cy="230848"/>
+                      <a:ext cx="4175484" cy="210149"/>
                     </a:xfrm>
                     <a:prstGeom prst="rect">
                       <a:avLst/>
@@ -43,6 +46,9 @@
     </w:p>
     <w:p>
       <w:r>
+        <w:rPr>
+          <w:noProof/>
+        </w:rPr>
         <w:drawing>
           <wp:inline distT="0" distB="0" distL="0" distR="0" wp14:anchorId="0A9BF1D8" wp14:editId="341F2010">
             <wp:extent cx="3754674" cy="1767840"/>
@@ -80,6 +86,9 @@
         </w:drawing>
       </w:r>
       <w:r>
+        <w:rPr>
+          <w:noProof/>
+        </w:rPr>
         <w:drawing>
           <wp:inline distT="0" distB="0" distL="0" distR="0" wp14:anchorId="4B3FD33C" wp14:editId="5D3EAF03">
             <wp:extent cx="1629967" cy="1211580"/>
@@ -115,6 +124,415 @@
             </a:graphic>
           </wp:inline>
         </w:drawing>
+      </w:r>
+    </w:p>
+    <w:p>
+      <w:r>
+        <w:rPr>
+          <w:noProof/>
+        </w:rPr>
+        <w:drawing>
+          <wp:inline distT="0" distB="0" distL="0" distR="0" wp14:anchorId="171358EB" wp14:editId="2D4D9FB5">
+            <wp:extent cx="2948940" cy="558094"/>
+            <wp:effectExtent l="0" t="0" r="3810" b="0"/>
+            <wp:docPr id="2" name="Imagem 2"/>
+            <wp:cNvGraphicFramePr>
+              <a:graphicFrameLocks xmlns:a="http://schemas.openxmlformats.org/drawingml/2006/main" noChangeAspect="1"/>
+            </wp:cNvGraphicFramePr>
+            <a:graphic xmlns:a="http://schemas.openxmlformats.org/drawingml/2006/main">
+              <a:graphicData uri="http://schemas.openxmlformats.org/drawingml/2006/picture">
+                <pic:pic xmlns:pic="http://schemas.openxmlformats.org/drawingml/2006/picture">
+                  <pic:nvPicPr>
+                    <pic:cNvPr id="1" name=""/>
+                    <pic:cNvPicPr/>
+                  </pic:nvPicPr>
+                  <pic:blipFill>
+                    <a:blip r:embed="rId7"/>
+                    <a:stretch>
+                      <a:fillRect/>
+                    </a:stretch>
+                  </pic:blipFill>
+                  <pic:spPr>
+                    <a:xfrm>
+                      <a:off x="0" y="0"/>
+                      <a:ext cx="2984965" cy="564912"/>
+                    </a:xfrm>
+                    <a:prstGeom prst="rect">
+                      <a:avLst/>
+                    </a:prstGeom>
+                  </pic:spPr>
+                </pic:pic>
+              </a:graphicData>
+            </a:graphic>
+          </wp:inline>
+        </w:drawing>
+      </w:r>
+    </w:p>
+    <w:p>
+      <w:r>
+        <w:rPr>
+          <w:noProof/>
+        </w:rPr>
+        <w:drawing>
+          <wp:inline distT="0" distB="0" distL="0" distR="0" wp14:anchorId="21F8A7F5" wp14:editId="1A8EE478">
+            <wp:extent cx="3911417" cy="1478280"/>
+            <wp:effectExtent l="0" t="0" r="0" b="7620"/>
+            <wp:docPr id="5" name="Imagem 5"/>
+            <wp:cNvGraphicFramePr>
+              <a:graphicFrameLocks xmlns:a="http://schemas.openxmlformats.org/drawingml/2006/main" noChangeAspect="1"/>
+            </wp:cNvGraphicFramePr>
+            <a:graphic xmlns:a="http://schemas.openxmlformats.org/drawingml/2006/main">
+              <a:graphicData uri="http://schemas.openxmlformats.org/drawingml/2006/picture">
+                <pic:pic xmlns:pic="http://schemas.openxmlformats.org/drawingml/2006/picture">
+                  <pic:nvPicPr>
+                    <pic:cNvPr id="1" name=""/>
+                    <pic:cNvPicPr/>
+                  </pic:nvPicPr>
+                  <pic:blipFill>
+                    <a:blip r:embed="rId8"/>
+                    <a:stretch>
+                      <a:fillRect/>
+                    </a:stretch>
+                  </pic:blipFill>
+                  <pic:spPr>
+                    <a:xfrm>
+                      <a:off x="0" y="0"/>
+                      <a:ext cx="3916145" cy="1480067"/>
+                    </a:xfrm>
+                    <a:prstGeom prst="rect">
+                      <a:avLst/>
+                    </a:prstGeom>
+                  </pic:spPr>
+                </pic:pic>
+              </a:graphicData>
+            </a:graphic>
+          </wp:inline>
+        </w:drawing>
+      </w:r>
+      <w:r>
+        <w:t xml:space="preserve">Carrinho </w:t>
+      </w:r>
+      <w:proofErr w:type="spellStart"/>
+      <w:r>
+        <w:t>Ts</w:t>
+      </w:r>
+      <w:proofErr w:type="spellEnd"/>
+    </w:p>
+    <w:p>
+      <w:r>
+        <w:rPr>
+          <w:noProof/>
+        </w:rPr>
+        <w:drawing>
+          <wp:inline distT="0" distB="0" distL="0" distR="0" wp14:anchorId="332B89C3" wp14:editId="5BB5A7B1">
+            <wp:extent cx="3360025" cy="533400"/>
+            <wp:effectExtent l="0" t="0" r="0" b="0"/>
+            <wp:docPr id="7" name="Imagem 7"/>
+            <wp:cNvGraphicFramePr>
+              <a:graphicFrameLocks xmlns:a="http://schemas.openxmlformats.org/drawingml/2006/main" noChangeAspect="1"/>
+            </wp:cNvGraphicFramePr>
+            <a:graphic xmlns:a="http://schemas.openxmlformats.org/drawingml/2006/main">
+              <a:graphicData uri="http://schemas.openxmlformats.org/drawingml/2006/picture">
+                <pic:pic xmlns:pic="http://schemas.openxmlformats.org/drawingml/2006/picture">
+                  <pic:nvPicPr>
+                    <pic:cNvPr id="1" name=""/>
+                    <pic:cNvPicPr/>
+                  </pic:nvPicPr>
+                  <pic:blipFill>
+                    <a:blip r:embed="rId9"/>
+                    <a:stretch>
+                      <a:fillRect/>
+                    </a:stretch>
+                  </pic:blipFill>
+                  <pic:spPr>
+                    <a:xfrm>
+                      <a:off x="0" y="0"/>
+                      <a:ext cx="3435179" cy="545331"/>
+                    </a:xfrm>
+                    <a:prstGeom prst="rect">
+                      <a:avLst/>
+                    </a:prstGeom>
+                  </pic:spPr>
+                </pic:pic>
+              </a:graphicData>
+            </a:graphic>
+          </wp:inline>
+        </w:drawing>
+      </w:r>
+      <w:r>
+        <w:t>Carrinho.service(retirar o return e colocar o ‘</w:t>
+      </w:r>
+      <w:proofErr w:type="gramStart"/>
+      <w:r>
+        <w:t>this.itens</w:t>
+      </w:r>
+      <w:proofErr w:type="gramEnd"/>
+      <w:r>
+        <w:t>’</w:t>
+      </w:r>
+    </w:p>
+    <w:p>
+      <w:r>
+        <w:rPr>
+          <w:noProof/>
+        </w:rPr>
+        <w:drawing>
+          <wp:inline distT="0" distB="0" distL="0" distR="0" wp14:anchorId="32EC784E" wp14:editId="2426237A">
+            <wp:extent cx="3177540" cy="674818"/>
+            <wp:effectExtent l="0" t="0" r="3810" b="0"/>
+            <wp:docPr id="8" name="Imagem 8"/>
+            <wp:cNvGraphicFramePr>
+              <a:graphicFrameLocks xmlns:a="http://schemas.openxmlformats.org/drawingml/2006/main" noChangeAspect="1"/>
+            </wp:cNvGraphicFramePr>
+            <a:graphic xmlns:a="http://schemas.openxmlformats.org/drawingml/2006/main">
+              <a:graphicData uri="http://schemas.openxmlformats.org/drawingml/2006/picture">
+                <pic:pic xmlns:pic="http://schemas.openxmlformats.org/drawingml/2006/picture">
+                  <pic:nvPicPr>
+                    <pic:cNvPr id="1" name=""/>
+                    <pic:cNvPicPr/>
+                  </pic:nvPicPr>
+                  <pic:blipFill>
+                    <a:blip r:embed="rId10"/>
+                    <a:stretch>
+                      <a:fillRect/>
+                    </a:stretch>
+                  </pic:blipFill>
+                  <pic:spPr>
+                    <a:xfrm>
+                      <a:off x="0" y="0"/>
+                      <a:ext cx="3186780" cy="676780"/>
+                    </a:xfrm>
+                    <a:prstGeom prst="rect">
+                      <a:avLst/>
+                    </a:prstGeom>
+                  </pic:spPr>
+                </pic:pic>
+              </a:graphicData>
+            </a:graphic>
+          </wp:inline>
+        </w:drawing>
+      </w:r>
+      <w:r>
+        <w:t>Carrinho Componente HTML</w:t>
+      </w:r>
+    </w:p>
+    <w:p>
+      <w:r>
+        <w:rPr>
+          <w:noProof/>
+        </w:rPr>
+        <w:drawing>
+          <wp:inline distT="0" distB="0" distL="0" distR="0" wp14:anchorId="404B800E" wp14:editId="0379E14C">
+            <wp:extent cx="1501140" cy="569398"/>
+            <wp:effectExtent l="0" t="0" r="3810" b="2540"/>
+            <wp:docPr id="9" name="Imagem 9"/>
+            <wp:cNvGraphicFramePr>
+              <a:graphicFrameLocks xmlns:a="http://schemas.openxmlformats.org/drawingml/2006/main" noChangeAspect="1"/>
+            </wp:cNvGraphicFramePr>
+            <a:graphic xmlns:a="http://schemas.openxmlformats.org/drawingml/2006/main">
+              <a:graphicData uri="http://schemas.openxmlformats.org/drawingml/2006/picture">
+                <pic:pic xmlns:pic="http://schemas.openxmlformats.org/drawingml/2006/picture">
+                  <pic:nvPicPr>
+                    <pic:cNvPr id="1" name=""/>
+                    <pic:cNvPicPr/>
+                  </pic:nvPicPr>
+                  <pic:blipFill>
+                    <a:blip r:embed="rId11"/>
+                    <a:stretch>
+                      <a:fillRect/>
+                    </a:stretch>
+                  </pic:blipFill>
+                  <pic:spPr>
+                    <a:xfrm>
+                      <a:off x="0" y="0"/>
+                      <a:ext cx="1509720" cy="572653"/>
+                    </a:xfrm>
+                    <a:prstGeom prst="rect">
+                      <a:avLst/>
+                    </a:prstGeom>
+                  </pic:spPr>
+                </pic:pic>
+              </a:graphicData>
+            </a:graphic>
+          </wp:inline>
+        </w:drawing>
+      </w:r>
+      <w:r>
+        <w:t>Importar o FormsModule no ‘carrinho.module’, para poder usar o ngModel.</w:t>
+      </w:r>
+    </w:p>
+    <w:p>
+      <w:r>
+        <w:drawing>
+          <wp:inline distT="0" distB="0" distL="0" distR="0" wp14:anchorId="1A2F6E1B" wp14:editId="5F18FBB9">
+            <wp:extent cx="3848100" cy="361099"/>
+            <wp:effectExtent l="0" t="0" r="0" b="1270"/>
+            <wp:docPr id="6" name="Imagem 6"/>
+            <wp:cNvGraphicFramePr>
+              <a:graphicFrameLocks xmlns:a="http://schemas.openxmlformats.org/drawingml/2006/main" noChangeAspect="1"/>
+            </wp:cNvGraphicFramePr>
+            <a:graphic xmlns:a="http://schemas.openxmlformats.org/drawingml/2006/main">
+              <a:graphicData uri="http://schemas.openxmlformats.org/drawingml/2006/picture">
+                <pic:pic xmlns:pic="http://schemas.openxmlformats.org/drawingml/2006/picture">
+                  <pic:nvPicPr>
+                    <pic:cNvPr id="1" name=""/>
+                    <pic:cNvPicPr/>
+                  </pic:nvPicPr>
+                  <pic:blipFill>
+                    <a:blip r:embed="rId12"/>
+                    <a:stretch>
+                      <a:fillRect/>
+                    </a:stretch>
+                  </pic:blipFill>
+                  <pic:spPr>
+                    <a:xfrm>
+                      <a:off x="0" y="0"/>
+                      <a:ext cx="3879264" cy="364023"/>
+                    </a:xfrm>
+                    <a:prstGeom prst="rect">
+                      <a:avLst/>
+                    </a:prstGeom>
+                  </pic:spPr>
+                </pic:pic>
+              </a:graphicData>
+            </a:graphic>
+          </wp:inline>
+        </w:drawing>
+      </w:r>
+      <w:r>
+        <w:t>NÃO ESQUECER DO ==</w:t>
+      </w:r>
+    </w:p>
+    <w:p>
+      <w:r>
+        <w:drawing>
+          <wp:inline distT="0" distB="0" distL="0" distR="0" wp14:anchorId="342397CD" wp14:editId="5303DCC6">
+            <wp:extent cx="4038600" cy="592683"/>
+            <wp:effectExtent l="0" t="0" r="0" b="0"/>
+            <wp:docPr id="11" name="Imagem 11"/>
+            <wp:cNvGraphicFramePr>
+              <a:graphicFrameLocks xmlns:a="http://schemas.openxmlformats.org/drawingml/2006/main" noChangeAspect="1"/>
+            </wp:cNvGraphicFramePr>
+            <a:graphic xmlns:a="http://schemas.openxmlformats.org/drawingml/2006/main">
+              <a:graphicData uri="http://schemas.openxmlformats.org/drawingml/2006/picture">
+                <pic:pic xmlns:pic="http://schemas.openxmlformats.org/drawingml/2006/picture">
+                  <pic:nvPicPr>
+                    <pic:cNvPr id="1" name=""/>
+                    <pic:cNvPicPr/>
+                  </pic:nvPicPr>
+                  <pic:blipFill>
+                    <a:blip r:embed="rId13"/>
+                    <a:stretch>
+                      <a:fillRect/>
+                    </a:stretch>
+                  </pic:blipFill>
+                  <pic:spPr>
+                    <a:xfrm>
+                      <a:off x="0" y="0"/>
+                      <a:ext cx="4086556" cy="599721"/>
+                    </a:xfrm>
+                    <a:prstGeom prst="rect">
+                      <a:avLst/>
+                    </a:prstGeom>
+                  </pic:spPr>
+                </pic:pic>
+              </a:graphicData>
+            </a:graphic>
+          </wp:inline>
+        </w:drawing>
+      </w:r>
+    </w:p>
+    <w:p>
+      <w:r>
+        <w:drawing>
+          <wp:inline distT="0" distB="0" distL="0" distR="0" wp14:anchorId="64BD7632" wp14:editId="195AB2B1">
+            <wp:extent cx="2987040" cy="348792"/>
+            <wp:effectExtent l="0" t="0" r="3810" b="0"/>
+            <wp:docPr id="12" name="Imagem 12"/>
+            <wp:cNvGraphicFramePr>
+              <a:graphicFrameLocks xmlns:a="http://schemas.openxmlformats.org/drawingml/2006/main" noChangeAspect="1"/>
+            </wp:cNvGraphicFramePr>
+            <a:graphic xmlns:a="http://schemas.openxmlformats.org/drawingml/2006/main">
+              <a:graphicData uri="http://schemas.openxmlformats.org/drawingml/2006/picture">
+                <pic:pic xmlns:pic="http://schemas.openxmlformats.org/drawingml/2006/picture">
+                  <pic:nvPicPr>
+                    <pic:cNvPr id="1" name=""/>
+                    <pic:cNvPicPr/>
+                  </pic:nvPicPr>
+                  <pic:blipFill>
+                    <a:blip r:embed="rId14"/>
+                    <a:stretch>
+                      <a:fillRect/>
+                    </a:stretch>
+                  </pic:blipFill>
+                  <pic:spPr>
+                    <a:xfrm>
+                      <a:off x="0" y="0"/>
+                      <a:ext cx="3005188" cy="350911"/>
+                    </a:xfrm>
+                    <a:prstGeom prst="rect">
+                      <a:avLst/>
+                    </a:prstGeom>
+                  </pic:spPr>
+                </pic:pic>
+              </a:graphicData>
+            </a:graphic>
+          </wp:inline>
+        </w:drawing>
+      </w:r>
+      <w:r>
+        <w:t xml:space="preserve">Por ter deixado public aqui vou poder. </w:t>
+      </w:r>
+    </w:p>
+    <w:p>
+      <w:r>
+        <w:lastRenderedPageBreak/>
+        <w:drawing>
+          <wp:inline distT="0" distB="0" distL="0" distR="0" wp14:anchorId="5752A617" wp14:editId="70935EDA">
+            <wp:extent cx="4297680" cy="162224"/>
+            <wp:effectExtent l="0" t="0" r="0" b="9525"/>
+            <wp:docPr id="13" name="Imagem 13"/>
+            <wp:cNvGraphicFramePr>
+              <a:graphicFrameLocks xmlns:a="http://schemas.openxmlformats.org/drawingml/2006/main" noChangeAspect="1"/>
+            </wp:cNvGraphicFramePr>
+            <a:graphic xmlns:a="http://schemas.openxmlformats.org/drawingml/2006/main">
+              <a:graphicData uri="http://schemas.openxmlformats.org/drawingml/2006/picture">
+                <pic:pic xmlns:pic="http://schemas.openxmlformats.org/drawingml/2006/picture">
+                  <pic:nvPicPr>
+                    <pic:cNvPr id="1" name=""/>
+                    <pic:cNvPicPr/>
+                  </pic:nvPicPr>
+                  <pic:blipFill>
+                    <a:blip r:embed="rId15"/>
+                    <a:stretch>
+                      <a:fillRect/>
+                    </a:stretch>
+                  </pic:blipFill>
+                  <pic:spPr>
+                    <a:xfrm>
+                      <a:off x="0" y="0"/>
+                      <a:ext cx="4489838" cy="169477"/>
+                    </a:xfrm>
+                    <a:prstGeom prst="rect">
+                      <a:avLst/>
+                    </a:prstGeom>
+                  </pic:spPr>
+                </pic:pic>
+              </a:graphicData>
+            </a:graphic>
+          </wp:inline>
+        </w:drawing>
+      </w:r>
+      <w:r>
+        <w:t xml:space="preserve">No </w:t>
+      </w:r>
+      <w:proofErr w:type="spellStart"/>
+      <w:r>
+        <w:t>html</w:t>
+      </w:r>
+      <w:proofErr w:type="spellEnd"/>
+      <w:r>
+        <w:t xml:space="preserve"> do carrinho eu adiciono o carrinhoService (public)</w:t>
       </w:r>
     </w:p>
     <w:p/>

</xml_diff>